<commit_message>
Revert "fifth para added"
This reverts commit c1fb44231198648536345d92b90351c598e6e1d1.
</commit_message>
<xml_diff>
--- a/cook.docx
+++ b/cook.docx
@@ -192,15 +192,6 @@
       </w:r>
     </w:p>
     <w:p>
-      <w:pPr>
-        <w:rPr>
-          <w:rFonts w:ascii="Arial" w:hAnsi="Arial" w:cs="Arial"/>
-          <w:color w:val="202122"/>
-          <w:sz w:val="21"/>
-          <w:szCs w:val="21"/>
-          <w:shd w:val="clear" w:color="auto" w:fill="FFFFFF"/>
-        </w:rPr>
-      </w:pPr>
       <w:r>
         <w:rPr>
           <w:rFonts w:ascii="Arial" w:hAnsi="Arial" w:cs="Arial"/>
@@ -210,18 +201,6 @@
           <w:shd w:val="clear" w:color="auto" w:fill="FFFFFF"/>
         </w:rPr>
         <w:t>Cooking can also occur through chemical reactions without the presence of heat,</w:t>
-      </w:r>
-    </w:p>
-    <w:p>
-      <w:r>
-        <w:rPr>
-          <w:rFonts w:ascii="Arial" w:hAnsi="Arial" w:cs="Arial"/>
-          <w:color w:val="202122"/>
-          <w:sz w:val="21"/>
-          <w:szCs w:val="21"/>
-          <w:shd w:val="clear" w:color="auto" w:fill="FFFFFF"/>
-        </w:rPr>
-        <w:t>Preparing food with heat or fire is an activity unique to humans.</w:t>
       </w:r>
       <w:r>
         <w:rPr>

</xml_diff>

<commit_message>
Revert "Revert "fifth para added""
This reverts commit 9775c5cfe26738537304e4b84cacf470150d8e0d.
</commit_message>
<xml_diff>
--- a/cook.docx
+++ b/cook.docx
@@ -192,6 +192,15 @@
       </w:r>
     </w:p>
     <w:p>
+      <w:pPr>
+        <w:rPr>
+          <w:rFonts w:ascii="Arial" w:hAnsi="Arial" w:cs="Arial"/>
+          <w:color w:val="202122"/>
+          <w:sz w:val="21"/>
+          <w:szCs w:val="21"/>
+          <w:shd w:val="clear" w:color="auto" w:fill="FFFFFF"/>
+        </w:rPr>
+      </w:pPr>
       <w:r>
         <w:rPr>
           <w:rFonts w:ascii="Arial" w:hAnsi="Arial" w:cs="Arial"/>
@@ -201,6 +210,18 @@
           <w:shd w:val="clear" w:color="auto" w:fill="FFFFFF"/>
         </w:rPr>
         <w:t>Cooking can also occur through chemical reactions without the presence of heat,</w:t>
+      </w:r>
+    </w:p>
+    <w:p>
+      <w:r>
+        <w:rPr>
+          <w:rFonts w:ascii="Arial" w:hAnsi="Arial" w:cs="Arial"/>
+          <w:color w:val="202122"/>
+          <w:sz w:val="21"/>
+          <w:szCs w:val="21"/>
+          <w:shd w:val="clear" w:color="auto" w:fill="FFFFFF"/>
+        </w:rPr>
+        <w:t>Preparing food with heat or fire is an activity unique to humans.</w:t>
       </w:r>
       <w:r>
         <w:rPr>

</xml_diff>

<commit_message>
Revert "Revert "Revert "fifth para added"""
This reverts commit 8eecef3a6fdff8772612d3fb2d14ff6fd9fca215.
</commit_message>
<xml_diff>
--- a/cook.docx
+++ b/cook.docx
@@ -192,15 +192,6 @@
       </w:r>
     </w:p>
     <w:p>
-      <w:pPr>
-        <w:rPr>
-          <w:rFonts w:ascii="Arial" w:hAnsi="Arial" w:cs="Arial"/>
-          <w:color w:val="202122"/>
-          <w:sz w:val="21"/>
-          <w:szCs w:val="21"/>
-          <w:shd w:val="clear" w:color="auto" w:fill="FFFFFF"/>
-        </w:rPr>
-      </w:pPr>
       <w:r>
         <w:rPr>
           <w:rFonts w:ascii="Arial" w:hAnsi="Arial" w:cs="Arial"/>
@@ -210,18 +201,6 @@
           <w:shd w:val="clear" w:color="auto" w:fill="FFFFFF"/>
         </w:rPr>
         <w:t>Cooking can also occur through chemical reactions without the presence of heat,</w:t>
-      </w:r>
-    </w:p>
-    <w:p>
-      <w:r>
-        <w:rPr>
-          <w:rFonts w:ascii="Arial" w:hAnsi="Arial" w:cs="Arial"/>
-          <w:color w:val="202122"/>
-          <w:sz w:val="21"/>
-          <w:szCs w:val="21"/>
-          <w:shd w:val="clear" w:color="auto" w:fill="FFFFFF"/>
-        </w:rPr>
-        <w:t>Preparing food with heat or fire is an activity unique to humans.</w:t>
       </w:r>
       <w:r>
         <w:rPr>

</xml_diff>